<commit_message>
completed the project description
</commit_message>
<xml_diff>
--- a/description.docx
+++ b/description.docx
@@ -144,16 +144,51 @@
         </w:rPr>
         <w:t xml:space="preserve"> visus pretinieka kuģus.</w:t>
       </w:r>
+      <w:r>
+        <w:rPr>
+          <w:sz w:val="24"/>
+          <w:szCs w:val="24"/>
+        </w:rPr>
+        <w:t xml:space="preserve"> Paredzēts, ka spēlētāji spēlē kopā</w:t>
+      </w:r>
+      <w:r>
+        <w:rPr>
+          <w:sz w:val="24"/>
+          <w:szCs w:val="24"/>
+        </w:rPr>
+        <w:t xml:space="preserve"> lokāl</w:t>
+      </w:r>
+      <w:r>
+        <w:rPr>
+          <w:sz w:val="24"/>
+          <w:szCs w:val="24"/>
+        </w:rPr>
+        <w:t xml:space="preserve">i </w:t>
+      </w:r>
+      <w:r>
+        <w:rPr>
+          <w:sz w:val="24"/>
+          <w:szCs w:val="24"/>
+        </w:rPr>
+        <w:t>uz viena datora.</w:t>
+      </w:r>
     </w:p>
     <w:p>
       <w:pPr>
         <w:rPr>
+          <w:sz w:val="24"/>
+          <w:szCs w:val="24"/>
+        </w:rPr>
+      </w:pPr>
+      <w:r>
+        <w:rPr>
           <w:b/>
           <w:bCs/>
           <w:sz w:val="24"/>
           <w:szCs w:val="24"/>
         </w:rPr>
-      </w:pPr>
+        <w:t>Kā palaist programmu:</w:t>
+      </w:r>
       <w:r>
         <w:rPr>
           <w:b/>
@@ -161,18 +196,32 @@
           <w:sz w:val="24"/>
           <w:szCs w:val="24"/>
         </w:rPr>
-        <w:t>Kā palaist programmu:</w:t>
+        <w:t xml:space="preserve"> </w:t>
+      </w:r>
+      <w:r>
+        <w:rPr>
+          <w:sz w:val="24"/>
+          <w:szCs w:val="24"/>
+        </w:rPr>
+        <w:t>palaist main.py failu</w:t>
       </w:r>
     </w:p>
     <w:p>
       <w:pPr>
         <w:rPr>
+          <w:sz w:val="24"/>
+          <w:szCs w:val="24"/>
+        </w:rPr>
+      </w:pPr>
+      <w:r>
+        <w:rPr>
           <w:b/>
           <w:bCs/>
           <w:sz w:val="24"/>
           <w:szCs w:val="24"/>
         </w:rPr>
-      </w:pPr>
+        <w:t>Saite uz github repozitoriju:</w:t>
+      </w:r>
       <w:r>
         <w:rPr>
           <w:b/>
@@ -180,8 +229,34 @@
           <w:sz w:val="24"/>
           <w:szCs w:val="24"/>
         </w:rPr>
-        <w:t>Ekrānuzņēmums:</w:t>
-      </w:r>
+        <w:t xml:space="preserve"> </w:t>
+      </w:r>
+      <w:hyperlink r:id="rId4" w:history="1">
+        <w:r>
+          <w:rPr>
+            <w:rStyle w:val="Hyperlink"/>
+            <w:sz w:val="24"/>
+            <w:szCs w:val="24"/>
+          </w:rPr>
+          <w:t>https://github.com/alexxxey0/3sem_pyth</w:t>
+        </w:r>
+        <w:r>
+          <w:rPr>
+            <w:rStyle w:val="Hyperlink"/>
+            <w:sz w:val="24"/>
+            <w:szCs w:val="24"/>
+          </w:rPr>
+          <w:t>o</w:t>
+        </w:r>
+        <w:r>
+          <w:rPr>
+            <w:rStyle w:val="Hyperlink"/>
+            <w:sz w:val="24"/>
+            <w:szCs w:val="24"/>
+          </w:rPr>
+          <w:t>n</w:t>
+        </w:r>
+      </w:hyperlink>
     </w:p>
     <w:p>
       <w:pPr>
@@ -192,28 +267,209 @@
       </w:pPr>
       <w:r>
         <w:rPr>
+          <w:sz w:val="24"/>
+          <w:szCs w:val="24"/>
+        </w:rPr>
+        <w:drawing>
+          <wp:anchor distT="0" distB="0" distL="114300" distR="114300" simplePos="0" relativeHeight="251659264" behindDoc="1" locked="0" layoutInCell="1" allowOverlap="1" wp14:anchorId="3AA967B6" wp14:editId="3F70FA02">
+            <wp:simplePos x="0" y="0"/>
+            <wp:positionH relativeFrom="column">
+              <wp:posOffset>5715</wp:posOffset>
+            </wp:positionH>
+            <wp:positionV relativeFrom="paragraph">
+              <wp:posOffset>304800</wp:posOffset>
+            </wp:positionV>
+            <wp:extent cx="5001895" cy="3035300"/>
+            <wp:effectExtent l="0" t="0" r="8255" b="0"/>
+            <wp:wrapSquare wrapText="bothSides"/>
+            <wp:docPr id="1504007904" name="Picture 1" descr="A screenshot of a video game&#10;&#10;Description automatically generated"/>
+            <wp:cNvGraphicFramePr>
+              <a:graphicFrameLocks xmlns:a="http://schemas.openxmlformats.org/drawingml/2006/main" noChangeAspect="1"/>
+            </wp:cNvGraphicFramePr>
+            <a:graphic xmlns:a="http://schemas.openxmlformats.org/drawingml/2006/main">
+              <a:graphicData uri="http://schemas.openxmlformats.org/drawingml/2006/picture">
+                <pic:pic xmlns:pic="http://schemas.openxmlformats.org/drawingml/2006/picture">
+                  <pic:nvPicPr>
+                    <pic:cNvPr id="1504007904" name="Picture 1" descr="A screenshot of a video game&#10;&#10;Description automatically generated"/>
+                    <pic:cNvPicPr/>
+                  </pic:nvPicPr>
+                  <pic:blipFill>
+                    <a:blip r:embed="rId5"/>
+                    <a:stretch>
+                      <a:fillRect/>
+                    </a:stretch>
+                  </pic:blipFill>
+                  <pic:spPr>
+                    <a:xfrm>
+                      <a:off x="0" y="0"/>
+                      <a:ext cx="5001895" cy="3035300"/>
+                    </a:xfrm>
+                    <a:prstGeom prst="rect">
+                      <a:avLst/>
+                    </a:prstGeom>
+                  </pic:spPr>
+                </pic:pic>
+              </a:graphicData>
+            </a:graphic>
+            <wp14:sizeRelH relativeFrom="margin">
+              <wp14:pctWidth>0</wp14:pctWidth>
+            </wp14:sizeRelH>
+            <wp14:sizeRelV relativeFrom="margin">
+              <wp14:pctHeight>0</wp14:pctHeight>
+            </wp14:sizeRelV>
+          </wp:anchor>
+        </w:drawing>
+      </w:r>
+      <w:r>
+        <w:rPr>
           <w:b/>
           <w:bCs/>
           <w:sz w:val="24"/>
           <w:szCs w:val="24"/>
         </w:rPr>
-        <w:t>Saite uz github repozitoriju:</w:t>
-      </w:r>
-      <w:r>
-        <w:rPr>
-          <w:b/>
-          <w:bCs/>
-          <w:sz w:val="24"/>
-          <w:szCs w:val="24"/>
-        </w:rPr>
-        <w:t xml:space="preserve"> </w:t>
-      </w:r>
-      <w:r>
-        <w:rPr>
-          <w:sz w:val="24"/>
-          <w:szCs w:val="24"/>
-        </w:rPr>
-        <w:t>https://github.com/alexxxey0/3sem_python</w:t>
+        <w:t>Ekrānuzņēmumi:</w:t>
+      </w:r>
+    </w:p>
+    <w:p>
+      <w:pPr>
+        <w:rPr>
+          <w:sz w:val="24"/>
+          <w:szCs w:val="24"/>
+        </w:rPr>
+      </w:pPr>
+    </w:p>
+    <w:p>
+      <w:pPr>
+        <w:rPr>
+          <w:sz w:val="24"/>
+          <w:szCs w:val="24"/>
+        </w:rPr>
+      </w:pPr>
+      <w:r>
+        <w:rPr>
+          <w:sz w:val="24"/>
+          <w:szCs w:val="24"/>
+        </w:rPr>
+        <w:br w:type="page"/>
+      </w:r>
+    </w:p>
+    <w:p>
+      <w:pPr>
+        <w:rPr>
+          <w:sz w:val="24"/>
+          <w:szCs w:val="24"/>
+        </w:rPr>
+      </w:pPr>
+      <w:r>
+        <w:rPr>
+          <w:sz w:val="24"/>
+          <w:szCs w:val="24"/>
+        </w:rPr>
+        <w:lastRenderedPageBreak/>
+        <w:drawing>
+          <wp:anchor distT="0" distB="0" distL="114300" distR="114300" simplePos="0" relativeHeight="251663360" behindDoc="1" locked="0" layoutInCell="1" allowOverlap="1" wp14:anchorId="297E9FB9" wp14:editId="7B1A33D5">
+            <wp:simplePos x="0" y="0"/>
+            <wp:positionH relativeFrom="column">
+              <wp:posOffset>57150</wp:posOffset>
+            </wp:positionH>
+            <wp:positionV relativeFrom="paragraph">
+              <wp:posOffset>3384550</wp:posOffset>
+            </wp:positionV>
+            <wp:extent cx="4970145" cy="3028950"/>
+            <wp:effectExtent l="0" t="0" r="1905" b="0"/>
+            <wp:wrapSquare wrapText="bothSides"/>
+            <wp:docPr id="1771750994" name="Picture 1" descr="A screenshot of a video game&#10;&#10;Description automatically generated"/>
+            <wp:cNvGraphicFramePr>
+              <a:graphicFrameLocks xmlns:a="http://schemas.openxmlformats.org/drawingml/2006/main" noChangeAspect="1"/>
+            </wp:cNvGraphicFramePr>
+            <a:graphic xmlns:a="http://schemas.openxmlformats.org/drawingml/2006/main">
+              <a:graphicData uri="http://schemas.openxmlformats.org/drawingml/2006/picture">
+                <pic:pic xmlns:pic="http://schemas.openxmlformats.org/drawingml/2006/picture">
+                  <pic:nvPicPr>
+                    <pic:cNvPr id="1771750994" name="Picture 1" descr="A screenshot of a video game&#10;&#10;Description automatically generated"/>
+                    <pic:cNvPicPr/>
+                  </pic:nvPicPr>
+                  <pic:blipFill>
+                    <a:blip r:embed="rId6"/>
+                    <a:stretch>
+                      <a:fillRect/>
+                    </a:stretch>
+                  </pic:blipFill>
+                  <pic:spPr>
+                    <a:xfrm>
+                      <a:off x="0" y="0"/>
+                      <a:ext cx="4970145" cy="3028950"/>
+                    </a:xfrm>
+                    <a:prstGeom prst="rect">
+                      <a:avLst/>
+                    </a:prstGeom>
+                  </pic:spPr>
+                </pic:pic>
+              </a:graphicData>
+            </a:graphic>
+            <wp14:sizeRelH relativeFrom="margin">
+              <wp14:pctWidth>0</wp14:pctWidth>
+            </wp14:sizeRelH>
+            <wp14:sizeRelV relativeFrom="margin">
+              <wp14:pctHeight>0</wp14:pctHeight>
+            </wp14:sizeRelV>
+          </wp:anchor>
+        </w:drawing>
+      </w:r>
+      <w:r>
+        <w:rPr>
+          <w:sz w:val="24"/>
+          <w:szCs w:val="24"/>
+        </w:rPr>
+        <w:drawing>
+          <wp:anchor distT="0" distB="0" distL="114300" distR="114300" simplePos="0" relativeHeight="251661312" behindDoc="1" locked="0" layoutInCell="1" allowOverlap="1" wp14:anchorId="3071E5CA" wp14:editId="5A51DFB2">
+            <wp:simplePos x="0" y="0"/>
+            <wp:positionH relativeFrom="column">
+              <wp:posOffset>57150</wp:posOffset>
+            </wp:positionH>
+            <wp:positionV relativeFrom="paragraph">
+              <wp:posOffset>0</wp:posOffset>
+            </wp:positionV>
+            <wp:extent cx="4914900" cy="2994660"/>
+            <wp:effectExtent l="0" t="0" r="0" b="0"/>
+            <wp:wrapSquare wrapText="bothSides"/>
+            <wp:docPr id="1054417144" name="Picture 1" descr="A screenshot of a game&#10;&#10;Description automatically generated"/>
+            <wp:cNvGraphicFramePr>
+              <a:graphicFrameLocks xmlns:a="http://schemas.openxmlformats.org/drawingml/2006/main" noChangeAspect="1"/>
+            </wp:cNvGraphicFramePr>
+            <a:graphic xmlns:a="http://schemas.openxmlformats.org/drawingml/2006/main">
+              <a:graphicData uri="http://schemas.openxmlformats.org/drawingml/2006/picture">
+                <pic:pic xmlns:pic="http://schemas.openxmlformats.org/drawingml/2006/picture">
+                  <pic:nvPicPr>
+                    <pic:cNvPr id="1054417144" name="Picture 1" descr="A screenshot of a game&#10;&#10;Description automatically generated"/>
+                    <pic:cNvPicPr/>
+                  </pic:nvPicPr>
+                  <pic:blipFill>
+                    <a:blip r:embed="rId7"/>
+                    <a:stretch>
+                      <a:fillRect/>
+                    </a:stretch>
+                  </pic:blipFill>
+                  <pic:spPr>
+                    <a:xfrm>
+                      <a:off x="0" y="0"/>
+                      <a:ext cx="4914900" cy="2994660"/>
+                    </a:xfrm>
+                    <a:prstGeom prst="rect">
+                      <a:avLst/>
+                    </a:prstGeom>
+                  </pic:spPr>
+                </pic:pic>
+              </a:graphicData>
+            </a:graphic>
+            <wp14:sizeRelH relativeFrom="margin">
+              <wp14:pctWidth>0</wp14:pctWidth>
+            </wp14:sizeRelH>
+            <wp14:sizeRelV relativeFrom="margin">
+              <wp14:pctHeight>0</wp14:pctHeight>
+            </wp14:sizeRelV>
+          </wp:anchor>
+        </w:drawing>
       </w:r>
     </w:p>
     <w:sectPr>
@@ -666,6 +922,41 @@
       <w:contextualSpacing/>
     </w:pPr>
   </w:style>
+  <w:style w:type="character" w:styleId="Hyperlink">
+    <w:name w:val="Hyperlink"/>
+    <w:basedOn w:val="DefaultParagraphFont"/>
+    <w:uiPriority w:val="99"/>
+    <w:unhideWhenUsed/>
+    <w:rsid w:val="00194F1D"/>
+    <w:rPr>
+      <w:color w:val="0563C1" w:themeColor="hyperlink"/>
+      <w:u w:val="single"/>
+    </w:rPr>
+  </w:style>
+  <w:style w:type="character" w:styleId="UnresolvedMention">
+    <w:name w:val="Unresolved Mention"/>
+    <w:basedOn w:val="DefaultParagraphFont"/>
+    <w:uiPriority w:val="99"/>
+    <w:semiHidden/>
+    <w:unhideWhenUsed/>
+    <w:rsid w:val="00194F1D"/>
+    <w:rPr>
+      <w:color w:val="605E5C"/>
+      <w:shd w:val="clear" w:color="auto" w:fill="E1DFDD"/>
+    </w:rPr>
+  </w:style>
+  <w:style w:type="character" w:styleId="FollowedHyperlink">
+    <w:name w:val="FollowedHyperlink"/>
+    <w:basedOn w:val="DefaultParagraphFont"/>
+    <w:uiPriority w:val="99"/>
+    <w:semiHidden/>
+    <w:unhideWhenUsed/>
+    <w:rsid w:val="00194F1D"/>
+    <w:rPr>
+      <w:color w:val="954F72" w:themeColor="followedHyperlink"/>
+      <w:u w:val="single"/>
+    </w:rPr>
+  </w:style>
 </w:styles>
 </file>
 

</xml_diff>